<commit_message>
added controlling to doc
</commit_message>
<xml_diff>
--- a/1.4_piloting_into_docking_station/Piloting into docking station.docx
+++ b/1.4_piloting_into_docking_station/Piloting into docking station.docx
@@ -250,17 +250,15 @@
         </w:rPr>
         <w:t xml:space="preserve">rs to detect </w:t>
       </w:r>
-      <w:proofErr w:type="gramStart"/>
-      <w:r>
-        <w:rPr>
-          <w:rFonts w:asciiTheme="majorBidi" w:hAnsiTheme="majorBidi" w:cstheme="majorBidi"/>
-          <w:sz w:val="28"/>
-          <w:szCs w:val="28"/>
-          <w:lang w:val="en-US" w:bidi="ar-EG"/>
-        </w:rPr>
-        <w:t>there</w:t>
-      </w:r>
-      <w:proofErr w:type="gramEnd"/>
+      <w:r>
+        <w:rPr>
+          <w:rFonts w:asciiTheme="majorBidi" w:hAnsiTheme="majorBidi" w:cstheme="majorBidi"/>
+          <w:sz w:val="28"/>
+          <w:szCs w:val="28"/>
+          <w:lang w:val="en-US" w:bidi="ar-EG"/>
+        </w:rPr>
+        <w:t>their</w:t>
+      </w:r>
       <w:r>
         <w:rPr>
           <w:rFonts w:asciiTheme="majorBidi" w:hAnsiTheme="majorBidi" w:cstheme="majorBidi"/>
@@ -814,7 +812,6 @@
           <w:color w:val="051E50"/>
           <w:sz w:val="30"/>
           <w:szCs w:val="30"/>
-          <w:rtl/>
           <w:lang w:eastAsia="en-GB"/>
         </w:rPr>
       </w:pPr>
@@ -925,6 +922,185 @@
           <w:szCs w:val="28"/>
         </w:rPr>
       </w:pPr>
+      <w:r>
+        <w:rPr>
+          <w:rFonts w:asciiTheme="majorBidi" w:hAnsiTheme="majorBidi" w:cstheme="majorBidi"/>
+          <w:sz w:val="28"/>
+          <w:szCs w:val="28"/>
+        </w:rPr>
+        <w:tab/>
+        <w:t xml:space="preserve">Once the docking station is </w:t>
+      </w:r>
+      <w:r>
+        <w:rPr>
+          <w:rFonts w:asciiTheme="majorBidi" w:hAnsiTheme="majorBidi" w:cstheme="majorBidi"/>
+          <w:sz w:val="28"/>
+          <w:szCs w:val="28"/>
+        </w:rPr>
+        <w:t xml:space="preserve">detected commands are sent to the ROV </w:t>
+      </w:r>
+      <w:r>
+        <w:rPr>
+          <w:rFonts w:asciiTheme="majorBidi" w:hAnsiTheme="majorBidi" w:cstheme="majorBidi"/>
+          <w:sz w:val="28"/>
+          <w:szCs w:val="28"/>
+        </w:rPr>
+        <w:t xml:space="preserve">via Mav-link protocol </w:t>
+      </w:r>
+      <w:r>
+        <w:rPr>
+          <w:rFonts w:asciiTheme="majorBidi" w:hAnsiTheme="majorBidi" w:cstheme="majorBidi"/>
+          <w:sz w:val="28"/>
+          <w:szCs w:val="28"/>
+        </w:rPr>
+        <w:t>controlling the movement of the ROV. Our own made python library is used for sending those commands.</w:t>
+      </w:r>
+    </w:p>
+    <w:p>
+      <w:pPr>
+        <w:rPr>
+          <w:rFonts w:asciiTheme="majorBidi" w:hAnsiTheme="majorBidi" w:cstheme="majorBidi"/>
+          <w:sz w:val="28"/>
+          <w:szCs w:val="28"/>
+        </w:rPr>
+      </w:pPr>
+      <w:r>
+        <w:rPr>
+          <w:noProof/>
+        </w:rPr>
+        <w:drawing>
+          <wp:inline distT="0" distB="0" distL="0" distR="0" wp14:anchorId="14889006" wp14:editId="5609E3F6">
+            <wp:extent cx="4867275" cy="1200150"/>
+            <wp:effectExtent l="0" t="0" r="9525" b="0"/>
+            <wp:docPr id="2" name="Picture 2"/>
+            <wp:cNvGraphicFramePr>
+              <a:graphicFrameLocks xmlns:a="http://schemas.openxmlformats.org/drawingml/2006/main" noChangeAspect="1"/>
+            </wp:cNvGraphicFramePr>
+            <a:graphic xmlns:a="http://schemas.openxmlformats.org/drawingml/2006/main">
+              <a:graphicData uri="http://schemas.openxmlformats.org/drawingml/2006/picture">
+                <pic:pic xmlns:pic="http://schemas.openxmlformats.org/drawingml/2006/picture">
+                  <pic:nvPicPr>
+                    <pic:cNvPr id="1" name=""/>
+                    <pic:cNvPicPr/>
+                  </pic:nvPicPr>
+                  <pic:blipFill>
+                    <a:blip r:embed="rId5"/>
+                    <a:stretch>
+                      <a:fillRect/>
+                    </a:stretch>
+                  </pic:blipFill>
+                  <pic:spPr>
+                    <a:xfrm>
+                      <a:off x="0" y="0"/>
+                      <a:ext cx="4867275" cy="1200150"/>
+                    </a:xfrm>
+                    <a:prstGeom prst="rect">
+                      <a:avLst/>
+                    </a:prstGeom>
+                  </pic:spPr>
+                </pic:pic>
+              </a:graphicData>
+            </a:graphic>
+          </wp:inline>
+        </w:drawing>
+      </w:r>
+    </w:p>
+    <w:p>
+      <w:pPr>
+        <w:rPr>
+          <w:rFonts w:asciiTheme="majorBidi" w:hAnsiTheme="majorBidi" w:cstheme="majorBidi"/>
+          <w:sz w:val="28"/>
+          <w:szCs w:val="28"/>
+        </w:rPr>
+      </w:pPr>
+      <w:r>
+        <w:rPr>
+          <w:rFonts w:asciiTheme="majorBidi" w:hAnsiTheme="majorBidi" w:cstheme="majorBidi"/>
+          <w:sz w:val="28"/>
+          <w:szCs w:val="28"/>
+        </w:rPr>
+        <w:t>The (</w:t>
+      </w:r>
+      <w:proofErr w:type="spellStart"/>
+      <w:r>
+        <w:rPr>
+          <w:rFonts w:asciiTheme="majorBidi" w:hAnsiTheme="majorBidi" w:cstheme="majorBidi"/>
+          <w:sz w:val="28"/>
+          <w:szCs w:val="28"/>
+        </w:rPr>
+        <w:t>JoyStrickControl</w:t>
+      </w:r>
+      <w:proofErr w:type="spellEnd"/>
+      <w:r>
+        <w:rPr>
+          <w:rFonts w:asciiTheme="majorBidi" w:hAnsiTheme="majorBidi" w:cstheme="majorBidi"/>
+          <w:sz w:val="28"/>
+          <w:szCs w:val="28"/>
+        </w:rPr>
+        <w:t xml:space="preserve">) takes </w:t>
+      </w:r>
+      <w:proofErr w:type="spellStart"/>
+      <w:r>
+        <w:rPr>
+          <w:rFonts w:asciiTheme="majorBidi" w:hAnsiTheme="majorBidi" w:cstheme="majorBidi"/>
+          <w:sz w:val="28"/>
+          <w:szCs w:val="28"/>
+        </w:rPr>
+        <w:t>x_throttle</w:t>
+      </w:r>
+      <w:proofErr w:type="spellEnd"/>
+      <w:r>
+        <w:rPr>
+          <w:rFonts w:asciiTheme="majorBidi" w:hAnsiTheme="majorBidi" w:cstheme="majorBidi"/>
+          <w:sz w:val="28"/>
+          <w:szCs w:val="28"/>
+        </w:rPr>
+        <w:t xml:space="preserve">, </w:t>
+      </w:r>
+      <w:proofErr w:type="spellStart"/>
+      <w:r>
+        <w:rPr>
+          <w:rFonts w:asciiTheme="majorBidi" w:hAnsiTheme="majorBidi" w:cstheme="majorBidi"/>
+          <w:sz w:val="28"/>
+          <w:szCs w:val="28"/>
+        </w:rPr>
+        <w:t>y_throttle</w:t>
+      </w:r>
+      <w:proofErr w:type="spellEnd"/>
+      <w:r>
+        <w:rPr>
+          <w:rFonts w:asciiTheme="majorBidi" w:hAnsiTheme="majorBidi" w:cstheme="majorBidi"/>
+          <w:sz w:val="28"/>
+          <w:szCs w:val="28"/>
+        </w:rPr>
+        <w:t xml:space="preserve">, </w:t>
+      </w:r>
+      <w:proofErr w:type="spellStart"/>
+      <w:r>
+        <w:rPr>
+          <w:rFonts w:asciiTheme="majorBidi" w:hAnsiTheme="majorBidi" w:cstheme="majorBidi"/>
+          <w:sz w:val="28"/>
+          <w:szCs w:val="28"/>
+        </w:rPr>
+        <w:t>z_throttle</w:t>
+      </w:r>
+      <w:proofErr w:type="spellEnd"/>
+      <w:r>
+        <w:rPr>
+          <w:rFonts w:asciiTheme="majorBidi" w:hAnsiTheme="majorBidi" w:cstheme="majorBidi"/>
+          <w:sz w:val="28"/>
+          <w:szCs w:val="28"/>
+        </w:rPr>
+        <w:t>.  Depending on the direction the ROV should be heading to.</w:t>
+      </w:r>
+      <w:r>
+        <w:rPr>
+          <w:rFonts w:asciiTheme="majorBidi" w:hAnsiTheme="majorBidi" w:cstheme="majorBidi"/>
+          <w:sz w:val="28"/>
+          <w:szCs w:val="28"/>
+        </w:rPr>
+        <w:t xml:space="preserve"> The ROV Library could be found in ROBEN GitHub page. </w:t>
+      </w:r>
     </w:p>
     <w:sectPr>
       <w:pgSz w:w="11906" w:h="16838"/>

</xml_diff>